<commit_message>
modify the titles of the figures and some details
</commit_message>
<xml_diff>
--- a/report_Hongjie.docx
+++ b/report_Hongjie.docx
@@ -5521,7 +5521,23 @@
           <w:szCs w:val="24"/>
         </w:rPr>
         <w:lastRenderedPageBreak/>
-        <w:t>The second one is the reciprocal function:</w:t>
+        <w:t xml:space="preserve">The second one is the </w:t>
+      </w:r>
+      <w:r>
+        <w:rPr>
+          <w:rFonts w:ascii="Times New Roman" w:hAnsi="Times New Roman" w:cs="Times New Roman"/>
+          <w:sz w:val="24"/>
+          <w:szCs w:val="24"/>
+        </w:rPr>
+        <w:t>inverse quadratic</w:t>
+      </w:r>
+      <w:r>
+        <w:rPr>
+          <w:rFonts w:ascii="Times New Roman" w:hAnsi="Times New Roman" w:cs="Times New Roman"/>
+          <w:sz w:val="24"/>
+          <w:szCs w:val="24"/>
+        </w:rPr>
+        <w:t xml:space="preserve"> function:</w:t>
       </w:r>
     </w:p>
     <w:p>
@@ -5994,21 +6010,7 @@
           <w:rFonts w:ascii="Times New Roman" w:hAnsi="Times New Roman" w:cs="Times New Roman"/>
           <w:color w:val="000000" w:themeColor="text1"/>
         </w:rPr>
-        <w:t xml:space="preserve"> takes an image as input, and applies symmetric nearest neighbor mean filter to it. The output image will be the image after </w:t>
-      </w:r>
-      <w:r>
-        <w:rPr>
-          <w:rFonts w:ascii="Times New Roman" w:hAnsi="Times New Roman" w:cs="Times New Roman"/>
-          <w:color w:val="000000" w:themeColor="text1"/>
-        </w:rPr>
-        <w:t>symmetric nearest neighbor mean filter</w:t>
-      </w:r>
-      <w:r>
-        <w:rPr>
-          <w:rFonts w:ascii="Times New Roman" w:hAnsi="Times New Roman" w:cs="Times New Roman"/>
-          <w:color w:val="000000" w:themeColor="text1"/>
-        </w:rPr>
-        <w:t>. This function does not call any other function.</w:t>
+        <w:t xml:space="preserve"> takes an image as input, and applies symmetric nearest neighbor mean filter to it. The output image will be the image after symmetric nearest neighbor mean filter. This function does not call any other function.</w:t>
       </w:r>
     </w:p>
     <w:p>
@@ -6064,7 +6066,7 @@
         <w:spacing w:after="120"/>
         <w:ind w:left="360"/>
         <w:rPr>
-          <w:rFonts w:ascii="Times New Roman" w:hAnsi="Times New Roman" w:cs="Times New Roman" w:hint="eastAsia"/>
+          <w:rFonts w:ascii="Times New Roman" w:hAnsi="Times New Roman" w:cs="Times New Roman"/>
           <w:color w:val="000000" w:themeColor="text1"/>
         </w:rPr>
       </w:pPr>
@@ -6104,21 +6106,7 @@
             <w:rFonts w:ascii="Cambria Math" w:hAnsi="Cambria Math" w:cs="Times New Roman"/>
             <w:color w:val="000000" w:themeColor="text1"/>
           </w:rPr>
-          <m:t>g(</m:t>
-        </m:r>
-        <m:r>
-          <w:rPr>
-            <w:rFonts w:ascii="Cambria Math" w:hAnsi="Cambria Math" w:cs="Times New Roman"/>
-            <w:color w:val="000000" w:themeColor="text1"/>
-          </w:rPr>
-          <m:t>∙</m:t>
-        </m:r>
-        <m:r>
-          <w:rPr>
-            <w:rFonts w:ascii="Cambria Math" w:hAnsi="Cambria Math" w:cs="Times New Roman"/>
-            <w:color w:val="000000" w:themeColor="text1"/>
-          </w:rPr>
-          <m:t>)</m:t>
+          <m:t>g(∙)</m:t>
         </m:r>
       </m:oMath>
       <w:r>
@@ -6134,21 +6122,7 @@
             <w:rFonts w:ascii="Cambria Math" w:hAnsi="Cambria Math" w:cs="Times New Roman"/>
             <w:color w:val="000000" w:themeColor="text1"/>
           </w:rPr>
-          <m:t>g(</m:t>
-        </m:r>
-        <m:r>
-          <w:rPr>
-            <w:rFonts w:ascii="Cambria Math" w:hAnsi="Cambria Math" w:cs="Times New Roman"/>
-            <w:color w:val="000000" w:themeColor="text1"/>
-          </w:rPr>
-          <m:t>∙</m:t>
-        </m:r>
-        <m:r>
-          <w:rPr>
-            <w:rFonts w:ascii="Cambria Math" w:hAnsi="Cambria Math" w:cs="Times New Roman"/>
-            <w:color w:val="000000" w:themeColor="text1"/>
-          </w:rPr>
-          <m:t>)</m:t>
+          <m:t>g(∙)</m:t>
         </m:r>
       </m:oMath>
       <w:r>
@@ -6367,21 +6341,7 @@
             <w:rFonts w:ascii="Cambria Math" w:hAnsi="Cambria Math" w:cs="Times New Roman"/>
             <w:color w:val="000000" w:themeColor="text1"/>
           </w:rPr>
-          <m:t>g(</m:t>
-        </m:r>
-        <m:r>
-          <w:rPr>
-            <w:rFonts w:ascii="Cambria Math" w:hAnsi="Cambria Math" w:cs="Times New Roman"/>
-            <w:color w:val="000000" w:themeColor="text1"/>
-          </w:rPr>
-          <m:t>∙</m:t>
-        </m:r>
-        <m:r>
-          <w:rPr>
-            <w:rFonts w:ascii="Cambria Math" w:hAnsi="Cambria Math" w:cs="Times New Roman"/>
-            <w:color w:val="000000" w:themeColor="text1"/>
-          </w:rPr>
-          <m:t>)</m:t>
+          <m:t>g(∙)</m:t>
         </m:r>
       </m:oMath>
       <w:r>
@@ -6404,21 +6364,7 @@
             <w:rFonts w:ascii="Cambria Math" w:hAnsi="Cambria Math" w:cs="Times New Roman"/>
             <w:color w:val="000000" w:themeColor="text1"/>
           </w:rPr>
-          <m:t>g(</m:t>
-        </m:r>
-        <m:r>
-          <w:rPr>
-            <w:rFonts w:ascii="Cambria Math" w:hAnsi="Cambria Math" w:cs="Times New Roman"/>
-            <w:color w:val="000000" w:themeColor="text1"/>
-          </w:rPr>
-          <m:t>∙</m:t>
-        </m:r>
-        <m:r>
-          <w:rPr>
-            <w:rFonts w:ascii="Cambria Math" w:hAnsi="Cambria Math" w:cs="Times New Roman"/>
-            <w:color w:val="000000" w:themeColor="text1"/>
-          </w:rPr>
-          <m:t>)</m:t>
+          <m:t>g(∙)</m:t>
         </m:r>
       </m:oMath>
       <w:r>
@@ -8398,7 +8344,7 @@
           </mc:Choice>
           <mc:Fallback>
             <w:pict>
-              <v:shape w14:anchorId="40172008" id="Text Box 35" o:spid="_x0000_s1034" type="#_x0000_t202" style="position:absolute;margin-left:-5.5pt;margin-top:170.25pt;width:26.25pt;height:182pt;flip:y;z-index:251663360;visibility:visible;mso-wrap-style:square;mso-width-percent:0;mso-height-percent:0;mso-wrap-distance-left:9pt;mso-wrap-distance-top:0;mso-wrap-distance-right:9pt;mso-wrap-distance-bottom:0;mso-position-horizontal:absolute;mso-position-horizontal-relative:text;mso-position-vertical:absolute;mso-position-vertical-relative:text;mso-width-percent:0;mso-height-percent:0;mso-width-relative:margin;mso-height-relative:margin;v-text-anchor:top" o:gfxdata="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" filled="f" stroked="f" strokeweight=".5pt">
+              <v:shape w14:anchorId="40172008" id="Text Box 35" o:spid="_x0000_s1034" type="#_x0000_t202" style="position:absolute;margin-left:-5.5pt;margin-top:170.25pt;width:26.25pt;height:182pt;flip:y;z-index:251663360;visibility:visible;mso-wrap-style:square;mso-width-percent:0;mso-height-percent:0;mso-wrap-distance-left:9pt;mso-wrap-distance-top:0;mso-wrap-distance-right:9pt;mso-wrap-distance-bottom:0;mso-position-horizontal:absolute;mso-position-horizontal-relative:text;mso-position-vertical:absolute;mso-position-vertical-relative:text;mso-width-percent:0;mso-height-percent:0;mso-width-relative:margin;mso-height-relative:margin;v-text-anchor:top" o:gfxdata="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" filled="f" stroked="f" strokeweight=".5pt">
                 <v:textbox style="layout-flow:vertical-ideographic">
                   <w:txbxContent>
                     <w:p>
@@ -9101,27 +9047,14 @@
       <w:r>
         <w:t xml:space="preserve">Figure </w:t>
       </w:r>
-      <w:r>
-        <w:fldChar w:fldCharType="begin"/>
-      </w:r>
-      <w:r>
-        <w:instrText xml:space="preserve"> SEQ Figure \* ARABIC </w:instrText>
-      </w:r>
-      <w:r>
-        <w:fldChar w:fldCharType="separate"/>
-      </w:r>
-      <w:r>
-        <w:rPr>
-          <w:noProof/>
-        </w:rPr>
-        <w:t>2</w:t>
-      </w:r>
-      <w:r>
-        <w:rPr>
-          <w:noProof/>
-        </w:rPr>
-        <w:fldChar w:fldCharType="end"/>
-      </w:r>
+      <w:fldSimple w:instr=" SEQ Figure \* ARABIC ">
+        <w:r>
+          <w:rPr>
+            <w:noProof/>
+          </w:rPr>
+          <w:t>2</w:t>
+        </w:r>
+      </w:fldSimple>
       <w:r>
         <w:t xml:space="preserve"> The image output and histogram of the original image (A), and images after applying mean filter (B), median filter (C), alpha-trimmed mean filter (D), sigma filter (E), and </w:t>
       </w:r>
@@ -9614,27 +9547,14 @@
       <w:r>
         <w:t xml:space="preserve">Table </w:t>
       </w:r>
-      <w:r>
-        <w:fldChar w:fldCharType="begin"/>
-      </w:r>
-      <w:r>
-        <w:instrText xml:space="preserve"> SEQ Table \* ARABIC </w:instrText>
-      </w:r>
-      <w:r>
-        <w:fldChar w:fldCharType="separate"/>
-      </w:r>
-      <w:r>
-        <w:rPr>
-          <w:noProof/>
-        </w:rPr>
-        <w:t>1</w:t>
-      </w:r>
-      <w:r>
-        <w:rPr>
-          <w:noProof/>
-        </w:rPr>
-        <w:fldChar w:fldCharType="end"/>
-      </w:r>
+      <w:fldSimple w:instr=" SEQ Table \* ARABIC ">
+        <w:r>
+          <w:rPr>
+            <w:noProof/>
+          </w:rPr>
+          <w:t>1</w:t>
+        </w:r>
+      </w:fldSimple>
       <w:r>
         <w:t xml:space="preserve"> </w:t>
       </w:r>
@@ -9777,43 +9697,133 @@
     </w:p>
     <w:p>
       <w:pPr>
-        <w:shd w:val="clear" w:color="auto" w:fill="FFFFFF"/>
-        <w:spacing w:before="100" w:beforeAutospacing="1" w:after="100" w:afterAutospacing="1" w:line="240" w:lineRule="auto"/>
-        <w:jc w:val="center"/>
-        <w:rPr>
-          <w:rFonts w:ascii="Times" w:eastAsia="Times New Roman" w:hAnsi="Times" w:cs="Times New Roman"/>
-          <w:b/>
-          <w:bCs/>
-          <w:color w:val="000000"/>
-          <w:sz w:val="18"/>
-          <w:szCs w:val="18"/>
-        </w:rPr>
-      </w:pPr>
-      <w:r>
-        <w:rPr>
-          <w:rFonts w:ascii="Times" w:eastAsia="Times New Roman" w:hAnsi="Times" w:cs="Times New Roman"/>
-          <w:b/>
-          <w:bCs/>
-          <w:color w:val="000000"/>
-          <w:sz w:val="18"/>
-          <w:szCs w:val="18"/>
-        </w:rPr>
-        <w:t>k=50, g() = exp.</w:t>
-      </w:r>
-    </w:p>
-    <w:p>
-      <w:pPr>
-        <w:pStyle w:val="ac"/>
-        <w:shd w:val="clear" w:color="auto" w:fill="FFFFFF"/>
-        <w:spacing w:before="100" w:beforeAutospacing="1" w:after="100" w:afterAutospacing="1" w:line="240" w:lineRule="auto"/>
-        <w:ind w:left="1080"/>
-        <w:rPr>
-          <w:rFonts w:ascii="Times" w:eastAsia="Times New Roman" w:hAnsi="Times" w:cs="Times New Roman"/>
-          <w:color w:val="000000"/>
-          <w:sz w:val="24"/>
-          <w:szCs w:val="24"/>
-        </w:rPr>
-      </w:pPr>
+        <w:pStyle w:val="a3"/>
+        <w:rPr>
+          <w:rFonts w:hint="eastAsia"/>
+        </w:rPr>
+      </w:pPr>
+      <w:r>
+        <w:t xml:space="preserve">Figure </w:t>
+      </w:r>
+      <w:r>
+        <w:t>3</w:t>
+      </w:r>
+      <w:r>
+        <w:t xml:space="preserve"> The image output</w:t>
+      </w:r>
+      <w:r>
+        <w:t>s,</w:t>
+      </w:r>
+      <w:r>
+        <w:t xml:space="preserve"> histogram</w:t>
+      </w:r>
+      <w:r>
+        <w:t>s</w:t>
+      </w:r>
+      <w:r>
+        <w:t xml:space="preserve"> of image</w:t>
+      </w:r>
+      <w:r>
+        <w:t>s</w:t>
+      </w:r>
+      <w:r>
+        <w:t>,</w:t>
+      </w:r>
+      <w:r>
+        <w:t xml:space="preserve"> the plot </w:t>
+      </w:r>
+      <w:r>
+        <w:t>of the line y=128 through the image</w:t>
+      </w:r>
+      <w:r>
+        <w:t>s</w:t>
+      </w:r>
+      <w:r>
+        <w:t>, and the segmented images</w:t>
+      </w:r>
+      <w:r>
+        <w:t xml:space="preserve"> after </w:t>
+      </w:r>
+      <w:r>
+        <w:t>0</w:t>
+      </w:r>
+      <w:r>
+        <w:rPr>
+          <w:vertAlign w:val="superscript"/>
+        </w:rPr>
+        <w:t>th</w:t>
+      </w:r>
+      <w:r>
+        <w:t>, 20</w:t>
+      </w:r>
+      <w:r>
+        <w:rPr>
+          <w:vertAlign w:val="superscript"/>
+        </w:rPr>
+        <w:t>th</w:t>
+      </w:r>
+      <w:r>
+        <w:t>, 50</w:t>
+      </w:r>
+      <w:r>
+        <w:rPr>
+          <w:vertAlign w:val="superscript"/>
+        </w:rPr>
+        <w:t>th</w:t>
+      </w:r>
+      <w:r>
+        <w:t>, 100</w:t>
+      </w:r>
+      <w:r>
+        <w:rPr>
+          <w:vertAlign w:val="superscript"/>
+        </w:rPr>
+        <w:t>th</w:t>
+      </w:r>
+      <w:r>
+        <w:t xml:space="preserve"> iteration in</w:t>
+      </w:r>
+      <w:r>
+        <w:t xml:space="preserve"> </w:t>
+      </w:r>
+      <w:r>
+        <w:t>Anisotropic Diffusion for Image Filter</w:t>
+      </w:r>
+      <w:r>
+        <w:t xml:space="preserve"> with the parameter </w:t>
+      </w:r>
+      <m:oMath>
+        <m:r>
+          <m:rPr>
+            <m:sty m:val="bi"/>
+          </m:rPr>
+          <w:rPr>
+            <w:rFonts w:ascii="Cambria Math" w:hAnsi="Cambria Math"/>
+          </w:rPr>
+          <m:t>k=50, g(</m:t>
+        </m:r>
+        <m:r>
+          <m:rPr>
+            <m:sty m:val="bi"/>
+          </m:rPr>
+          <w:rPr>
+            <w:rFonts w:ascii="Cambria Math" w:hAnsi="Cambria Math"/>
+          </w:rPr>
+          <m:t>∙</m:t>
+        </m:r>
+        <m:r>
+          <m:rPr>
+            <m:sty m:val="bi"/>
+          </m:rPr>
+          <w:rPr>
+            <w:rFonts w:ascii="Cambria Math" w:hAnsi="Cambria Math"/>
+          </w:rPr>
+          <m:t>) = exp</m:t>
+        </m:r>
+      </m:oMath>
+      <w:r>
+        <w:t>.</w:t>
+      </w:r>
     </w:p>
     <w:p>
       <w:pPr>
@@ -9890,39 +9900,126 @@
     </w:p>
     <w:p>
       <w:pPr>
-        <w:shd w:val="clear" w:color="auto" w:fill="FFFFFF"/>
-        <w:spacing w:before="100" w:beforeAutospacing="1" w:after="100" w:afterAutospacing="1" w:line="240" w:lineRule="auto"/>
-        <w:jc w:val="center"/>
-        <w:rPr>
-          <w:rFonts w:ascii="Times" w:eastAsia="Times New Roman" w:hAnsi="Times" w:cs="Times New Roman"/>
-          <w:b/>
-          <w:bCs/>
-          <w:color w:val="000000"/>
-          <w:sz w:val="18"/>
-          <w:szCs w:val="18"/>
-        </w:rPr>
-      </w:pPr>
-      <w:r>
-        <w:rPr>
-          <w:rFonts w:ascii="Times" w:eastAsia="Times New Roman" w:hAnsi="Times" w:cs="Times New Roman"/>
-          <w:b/>
-          <w:bCs/>
-          <w:color w:val="000000"/>
-          <w:sz w:val="18"/>
-          <w:szCs w:val="18"/>
-        </w:rPr>
-        <w:t xml:space="preserve">k=50, g() = </w:t>
-      </w:r>
-      <w:r>
-        <w:rPr>
-          <w:rFonts w:ascii="Times" w:eastAsia="Times New Roman" w:hAnsi="Times" w:cs="Times New Roman"/>
-          <w:b/>
-          <w:bCs/>
-          <w:color w:val="000000"/>
-          <w:sz w:val="18"/>
-          <w:szCs w:val="18"/>
-        </w:rPr>
-        <w:t>rev</w:t>
+        <w:pStyle w:val="a3"/>
+        <w:rPr>
+          <w:rFonts w:hint="eastAsia"/>
+        </w:rPr>
+      </w:pPr>
+      <w:r>
+        <w:t xml:space="preserve">Figure </w:t>
+      </w:r>
+      <w:r>
+        <w:t>4</w:t>
+      </w:r>
+      <w:r>
+        <w:t xml:space="preserve"> The image outputs, histograms of images, the plot </w:t>
+      </w:r>
+      <w:r>
+        <w:t>of the line y=128 through the image</w:t>
+      </w:r>
+      <w:r>
+        <w:t>s</w:t>
+      </w:r>
+      <w:r>
+        <w:t>, and the segmented images</w:t>
+      </w:r>
+      <w:r>
+        <w:t xml:space="preserve"> after 0</w:t>
+      </w:r>
+      <w:r>
+        <w:rPr>
+          <w:vertAlign w:val="superscript"/>
+        </w:rPr>
+        <w:t>th</w:t>
+      </w:r>
+      <w:r>
+        <w:t>, 20</w:t>
+      </w:r>
+      <w:r>
+        <w:rPr>
+          <w:vertAlign w:val="superscript"/>
+        </w:rPr>
+        <w:t>th</w:t>
+      </w:r>
+      <w:r>
+        <w:t>, 50</w:t>
+      </w:r>
+      <w:r>
+        <w:rPr>
+          <w:vertAlign w:val="superscript"/>
+        </w:rPr>
+        <w:t>th</w:t>
+      </w:r>
+      <w:r>
+        <w:t>, 100</w:t>
+      </w:r>
+      <w:r>
+        <w:rPr>
+          <w:vertAlign w:val="superscript"/>
+        </w:rPr>
+        <w:t>th</w:t>
+      </w:r>
+      <w:r>
+        <w:t xml:space="preserve"> iteration in </w:t>
+      </w:r>
+      <w:r>
+        <w:t>Anisotropic Diffusion for Image Filter</w:t>
+      </w:r>
+      <w:r>
+        <w:t xml:space="preserve"> with the parameter </w:t>
+      </w:r>
+      <m:oMath>
+        <m:r>
+          <m:rPr>
+            <m:sty m:val="bi"/>
+          </m:rPr>
+          <w:rPr>
+            <w:rFonts w:ascii="Cambria Math" w:hAnsi="Cambria Math"/>
+          </w:rPr>
+          <m:t xml:space="preserve">k=50, </m:t>
+        </m:r>
+        <m:r>
+          <m:rPr>
+            <m:sty m:val="bi"/>
+          </m:rPr>
+          <w:rPr>
+            <w:rFonts w:ascii="Cambria Math" w:hAnsi="Cambria Math"/>
+          </w:rPr>
+          <m:t>g</m:t>
+        </m:r>
+        <m:d>
+          <m:dPr>
+            <m:ctrlPr>
+              <w:rPr>
+                <w:rFonts w:ascii="Cambria Math" w:hAnsi="Cambria Math"/>
+                <w:i/>
+              </w:rPr>
+            </m:ctrlPr>
+          </m:dPr>
+          <m:e>
+            <m:r>
+              <m:rPr>
+                <m:sty m:val="bi"/>
+              </m:rPr>
+              <w:rPr>
+                <w:rFonts w:ascii="Cambria Math" w:hAnsi="Cambria Math"/>
+              </w:rPr>
+              <m:t>∙</m:t>
+            </m:r>
+          </m:e>
+        </m:d>
+        <m:r>
+          <m:rPr>
+            <m:sty m:val="bi"/>
+          </m:rPr>
+          <w:rPr>
+            <w:rFonts w:ascii="Cambria Math" w:hAnsi="Cambria Math"/>
+          </w:rPr>
+          <m:t>=inverse quadratic</m:t>
+        </m:r>
+      </m:oMath>
+      <w:r>
+        <w:t>.</w:t>
       </w:r>
     </w:p>
     <w:p>
@@ -9991,51 +10088,158 @@
     </w:p>
     <w:p>
       <w:pPr>
+        <w:pStyle w:val="a3"/>
+        <w:rPr>
+          <w:rFonts w:hint="eastAsia"/>
+        </w:rPr>
+      </w:pPr>
+      <w:r>
+        <w:t xml:space="preserve">Figure </w:t>
+      </w:r>
+      <w:r>
+        <w:t>5</w:t>
+      </w:r>
+      <w:r>
+        <w:t xml:space="preserve"> The image outputs, histograms of images, the plot </w:t>
+      </w:r>
+      <w:r>
+        <w:t>of the line y=128 through the image</w:t>
+      </w:r>
+      <w:r>
+        <w:t>s</w:t>
+      </w:r>
+      <w:r>
+        <w:t>, and the segmented images</w:t>
+      </w:r>
+      <w:r>
+        <w:t xml:space="preserve"> after 0</w:t>
+      </w:r>
+      <w:r>
+        <w:rPr>
+          <w:vertAlign w:val="superscript"/>
+        </w:rPr>
+        <w:t>th</w:t>
+      </w:r>
+      <w:r>
+        <w:t>, 20</w:t>
+      </w:r>
+      <w:r>
+        <w:rPr>
+          <w:vertAlign w:val="superscript"/>
+        </w:rPr>
+        <w:t>th</w:t>
+      </w:r>
+      <w:r>
+        <w:t>, 50</w:t>
+      </w:r>
+      <w:r>
+        <w:rPr>
+          <w:vertAlign w:val="superscript"/>
+        </w:rPr>
+        <w:t>th</w:t>
+      </w:r>
+      <w:r>
+        <w:t>, 100</w:t>
+      </w:r>
+      <w:r>
+        <w:rPr>
+          <w:vertAlign w:val="superscript"/>
+        </w:rPr>
+        <w:t>th</w:t>
+      </w:r>
+      <w:r>
+        <w:t xml:space="preserve"> iteration in </w:t>
+      </w:r>
+      <w:r>
+        <w:t>Anisotropic Diffusion for Image Filter</w:t>
+      </w:r>
+      <w:r>
+        <w:t xml:space="preserve"> with the parameter </w:t>
+      </w:r>
+      <m:oMath>
+        <m:r>
+          <m:rPr>
+            <m:sty m:val="bi"/>
+          </m:rPr>
+          <w:rPr>
+            <w:rFonts w:ascii="Cambria Math" w:hAnsi="Cambria Math"/>
+          </w:rPr>
+          <m:t>k=</m:t>
+        </m:r>
+        <m:r>
+          <m:rPr>
+            <m:sty m:val="bi"/>
+          </m:rPr>
+          <w:rPr>
+            <w:rFonts w:ascii="Cambria Math" w:hAnsi="Cambria Math"/>
+          </w:rPr>
+          <m:t>25</m:t>
+        </m:r>
+        <m:r>
+          <m:rPr>
+            <m:sty m:val="bi"/>
+          </m:rPr>
+          <w:rPr>
+            <w:rFonts w:ascii="Cambria Math" w:hAnsi="Cambria Math"/>
+          </w:rPr>
+          <m:t>, g(</m:t>
+        </m:r>
+        <m:r>
+          <m:rPr>
+            <m:sty m:val="bi"/>
+          </m:rPr>
+          <w:rPr>
+            <w:rFonts w:ascii="Cambria Math" w:hAnsi="Cambria Math"/>
+          </w:rPr>
+          <m:t>∙</m:t>
+        </m:r>
+        <m:r>
+          <m:rPr>
+            <m:sty m:val="bi"/>
+          </m:rPr>
+          <w:rPr>
+            <w:rFonts w:ascii="Cambria Math" w:hAnsi="Cambria Math"/>
+          </w:rPr>
+          <m:t>) = exp</m:t>
+        </m:r>
+      </m:oMath>
+      <w:r>
+        <w:t>.</w:t>
+      </w:r>
+    </w:p>
+    <w:p>
+      <w:pPr>
         <w:pStyle w:val="ac"/>
         <w:shd w:val="clear" w:color="auto" w:fill="FFFFFF"/>
         <w:spacing w:before="100" w:beforeAutospacing="1" w:after="100" w:afterAutospacing="1" w:line="240" w:lineRule="auto"/>
         <w:ind w:left="0"/>
         <w:jc w:val="center"/>
         <w:rPr>
-          <w:rFonts w:ascii="Times" w:eastAsia="Times New Roman" w:hAnsi="Times" w:cs="Times New Roman"/>
-          <w:color w:val="000000"/>
-          <w:sz w:val="24"/>
-          <w:szCs w:val="24"/>
-        </w:rPr>
-      </w:pPr>
-      <w:r>
-        <w:rPr>
-          <w:rFonts w:ascii="Times" w:eastAsia="Times New Roman" w:hAnsi="Times" w:cs="Times New Roman"/>
+          <w:rFonts w:ascii="Times" w:eastAsia="Times New Roman" w:hAnsi="Times" w:cs="Times New Roman" w:hint="eastAsia"/>
           <w:b/>
           <w:bCs/>
           <w:color w:val="000000"/>
           <w:sz w:val="18"/>
           <w:szCs w:val="18"/>
         </w:rPr>
-        <w:t>k=</w:t>
-      </w:r>
-      <w:r>
-        <w:rPr>
-          <w:rFonts w:ascii="Times" w:eastAsia="Times New Roman" w:hAnsi="Times" w:cs="Times New Roman"/>
+      </w:pPr>
+    </w:p>
+    <w:p>
+      <w:pPr>
+        <w:pStyle w:val="ac"/>
+        <w:shd w:val="clear" w:color="auto" w:fill="FFFFFF"/>
+        <w:spacing w:before="100" w:beforeAutospacing="1" w:after="100" w:afterAutospacing="1" w:line="240" w:lineRule="auto"/>
+        <w:ind w:left="0"/>
+        <w:jc w:val="center"/>
+        <w:rPr>
+          <w:rFonts w:ascii="Times" w:eastAsia="Times New Roman" w:hAnsi="Times" w:cs="Times New Roman" w:hint="eastAsia"/>
           <w:b/>
           <w:bCs/>
           <w:color w:val="000000"/>
           <w:sz w:val="18"/>
           <w:szCs w:val="18"/>
         </w:rPr>
-        <w:t>25</w:t>
-      </w:r>
-      <w:r>
-        <w:rPr>
-          <w:rFonts w:ascii="Times" w:eastAsia="Times New Roman" w:hAnsi="Times" w:cs="Times New Roman"/>
-          <w:b/>
-          <w:bCs/>
-          <w:color w:val="000000"/>
-          <w:sz w:val="18"/>
-          <w:szCs w:val="18"/>
-        </w:rPr>
-        <w:t>, g() = exp.</w:t>
-      </w:r>
+      </w:pPr>
     </w:p>
     <w:p>
       <w:pPr>
@@ -10112,71 +10316,143 @@
     </w:p>
     <w:p>
       <w:pPr>
-        <w:shd w:val="clear" w:color="auto" w:fill="FFFFFF"/>
-        <w:spacing w:before="100" w:beforeAutospacing="1" w:after="100" w:afterAutospacing="1" w:line="240" w:lineRule="auto"/>
-        <w:jc w:val="center"/>
-        <w:rPr>
-          <w:rFonts w:ascii="Times" w:eastAsia="Times New Roman" w:hAnsi="Times" w:cs="Times New Roman"/>
-          <w:b/>
-          <w:bCs/>
-          <w:color w:val="000000"/>
-          <w:sz w:val="18"/>
-          <w:szCs w:val="18"/>
-        </w:rPr>
-      </w:pPr>
-      <w:r>
-        <w:rPr>
-          <w:rFonts w:ascii="Times" w:eastAsia="Times New Roman" w:hAnsi="Times" w:cs="Times New Roman"/>
-          <w:b/>
-          <w:bCs/>
-          <w:color w:val="000000"/>
-          <w:sz w:val="18"/>
-          <w:szCs w:val="18"/>
-        </w:rPr>
-        <w:t>k=</w:t>
-      </w:r>
-      <w:r>
-        <w:rPr>
-          <w:rFonts w:ascii="Times" w:eastAsia="Times New Roman" w:hAnsi="Times" w:cs="Times New Roman"/>
-          <w:b/>
-          <w:bCs/>
-          <w:color w:val="000000"/>
-          <w:sz w:val="18"/>
-          <w:szCs w:val="18"/>
-        </w:rPr>
-        <w:t>25</w:t>
-      </w:r>
-      <w:r>
-        <w:rPr>
-          <w:rFonts w:ascii="Times" w:eastAsia="Times New Roman" w:hAnsi="Times" w:cs="Times New Roman"/>
-          <w:b/>
-          <w:bCs/>
-          <w:color w:val="000000"/>
-          <w:sz w:val="18"/>
-          <w:szCs w:val="18"/>
-        </w:rPr>
-        <w:t xml:space="preserve">, g() = </w:t>
-      </w:r>
-      <w:r>
-        <w:rPr>
-          <w:rFonts w:ascii="Times" w:eastAsia="Times New Roman" w:hAnsi="Times" w:cs="Times New Roman"/>
-          <w:b/>
-          <w:bCs/>
-          <w:color w:val="000000"/>
-          <w:sz w:val="18"/>
-          <w:szCs w:val="18"/>
-        </w:rPr>
-        <w:t>rev</w:t>
-      </w:r>
-      <w:r>
-        <w:rPr>
-          <w:rFonts w:ascii="Times" w:eastAsia="Times New Roman" w:hAnsi="Times" w:cs="Times New Roman"/>
-          <w:b/>
-          <w:bCs/>
-          <w:color w:val="000000"/>
-          <w:sz w:val="18"/>
-          <w:szCs w:val="18"/>
-        </w:rPr>
+        <w:pStyle w:val="a3"/>
+        <w:rPr>
+          <w:rFonts w:hint="eastAsia"/>
+        </w:rPr>
+      </w:pPr>
+      <w:r>
+        <w:t>Figure</w:t>
+      </w:r>
+      <w:r>
+        <w:t xml:space="preserve"> 6</w:t>
+      </w:r>
+      <w:r>
+        <w:t xml:space="preserve"> The image outputs, histograms of images, the plot </w:t>
+      </w:r>
+      <w:r>
+        <w:t>of the line y=128 through the image</w:t>
+      </w:r>
+      <w:r>
+        <w:t>s</w:t>
+      </w:r>
+      <w:r>
+        <w:t>, and the segmented images</w:t>
+      </w:r>
+      <w:r>
+        <w:t xml:space="preserve"> after 0</w:t>
+      </w:r>
+      <w:r>
+        <w:rPr>
+          <w:vertAlign w:val="superscript"/>
+        </w:rPr>
+        <w:t>th</w:t>
+      </w:r>
+      <w:r>
+        <w:t>, 20</w:t>
+      </w:r>
+      <w:r>
+        <w:rPr>
+          <w:vertAlign w:val="superscript"/>
+        </w:rPr>
+        <w:t>th</w:t>
+      </w:r>
+      <w:r>
+        <w:t>, 50</w:t>
+      </w:r>
+      <w:r>
+        <w:rPr>
+          <w:vertAlign w:val="superscript"/>
+        </w:rPr>
+        <w:t>th</w:t>
+      </w:r>
+      <w:r>
+        <w:t>, 100</w:t>
+      </w:r>
+      <w:r>
+        <w:rPr>
+          <w:vertAlign w:val="superscript"/>
+        </w:rPr>
+        <w:t>th</w:t>
+      </w:r>
+      <w:r>
+        <w:t xml:space="preserve"> iteration in </w:t>
+      </w:r>
+      <w:r>
+        <w:t>Anisotropic Diffusion for Image Filter</w:t>
+      </w:r>
+      <w:r>
+        <w:t xml:space="preserve"> with the parameter </w:t>
+      </w:r>
+      <m:oMath>
+        <m:r>
+          <m:rPr>
+            <m:sty m:val="bi"/>
+          </m:rPr>
+          <w:rPr>
+            <w:rFonts w:ascii="Cambria Math" w:hAnsi="Cambria Math"/>
+          </w:rPr>
+          <m:t>k=</m:t>
+        </m:r>
+        <m:r>
+          <m:rPr>
+            <m:sty m:val="bi"/>
+          </m:rPr>
+          <w:rPr>
+            <w:rFonts w:ascii="Cambria Math" w:hAnsi="Cambria Math"/>
+          </w:rPr>
+          <m:t>25</m:t>
+        </m:r>
+        <m:r>
+          <m:rPr>
+            <m:sty m:val="bi"/>
+          </m:rPr>
+          <w:rPr>
+            <w:rFonts w:ascii="Cambria Math" w:hAnsi="Cambria Math"/>
+          </w:rPr>
+          <m:t>,</m:t>
+        </m:r>
+        <m:r>
+          <m:rPr>
+            <m:sty m:val="bi"/>
+          </m:rPr>
+          <w:rPr>
+            <w:rFonts w:ascii="Cambria Math" w:hAnsi="Cambria Math"/>
+          </w:rPr>
+          <m:t xml:space="preserve"> g</m:t>
+        </m:r>
+        <m:d>
+          <m:dPr>
+            <m:ctrlPr>
+              <w:rPr>
+                <w:rFonts w:ascii="Cambria Math" w:hAnsi="Cambria Math"/>
+                <w:i/>
+              </w:rPr>
+            </m:ctrlPr>
+          </m:dPr>
+          <m:e>
+            <m:r>
+              <m:rPr>
+                <m:sty m:val="bi"/>
+              </m:rPr>
+              <w:rPr>
+                <w:rFonts w:ascii="Cambria Math" w:hAnsi="Cambria Math"/>
+              </w:rPr>
+              <m:t>∙</m:t>
+            </m:r>
+          </m:e>
+        </m:d>
+        <m:r>
+          <m:rPr>
+            <m:sty m:val="bi"/>
+          </m:rPr>
+          <w:rPr>
+            <w:rFonts w:ascii="Cambria Math" w:hAnsi="Cambria Math"/>
+          </w:rPr>
+          <m:t>=inverse quadratic</m:t>
+        </m:r>
+      </m:oMath>
+      <w:r>
         <w:t>.</w:t>
       </w:r>
     </w:p>
@@ -10236,7 +10512,25 @@
           <w:sz w:val="24"/>
           <w:szCs w:val="24"/>
         </w:rPr>
-        <w:t xml:space="preserve">s we can see from these figures, the </w:t>
+        <w:t xml:space="preserve">s we can see from </w:t>
+      </w:r>
+      <w:r>
+        <w:rPr>
+          <w:rFonts w:ascii="Times" w:eastAsia="Times New Roman" w:hAnsi="Times" w:cs="Times New Roman"/>
+          <w:color w:val="000000"/>
+          <w:sz w:val="24"/>
+          <w:szCs w:val="24"/>
+        </w:rPr>
+        <w:t>figure 3 to 6</w:t>
+      </w:r>
+      <w:r>
+        <w:rPr>
+          <w:rFonts w:ascii="Times" w:eastAsia="Times New Roman" w:hAnsi="Times" w:cs="Times New Roman"/>
+          <w:color w:val="000000"/>
+          <w:sz w:val="24"/>
+          <w:szCs w:val="24"/>
+        </w:rPr>
+        <w:t xml:space="preserve">, the </w:t>
       </w:r>
       <w:r>
         <w:rPr>
@@ -10313,7 +10607,25 @@
           <w:sz w:val="24"/>
           <w:szCs w:val="24"/>
         </w:rPr>
-        <w:t>vel gets similar to the gray level around it, so we can extract the gray-scale component like the spokes in the wheel.</w:t>
+        <w:t xml:space="preserve">vel gets similar to the </w:t>
+      </w:r>
+      <w:r>
+        <w:rPr>
+          <w:rFonts w:ascii="Times" w:eastAsia="Times New Roman" w:hAnsi="Times" w:cs="Times New Roman"/>
+          <w:color w:val="000000"/>
+          <w:sz w:val="24"/>
+          <w:szCs w:val="24"/>
+        </w:rPr>
+        <w:t>pixels</w:t>
+      </w:r>
+      <w:r>
+        <w:rPr>
+          <w:rFonts w:ascii="Times" w:eastAsia="Times New Roman" w:hAnsi="Times" w:cs="Times New Roman"/>
+          <w:color w:val="000000"/>
+          <w:sz w:val="24"/>
+          <w:szCs w:val="24"/>
+        </w:rPr>
+        <w:t xml:space="preserve"> around it, so we can extract the gray-scale component like the spokes in the wheel.</w:t>
       </w:r>
     </w:p>
     <w:p>
@@ -10401,12 +10713,11 @@
       </w:r>
       <w:r>
         <w:rPr>
-          <w:rFonts w:ascii="Times" w:eastAsia="Times New Roman" w:hAnsi="Times" w:cs="Times New Roman"/>
-          <w:color w:val="000000"/>
-          <w:sz w:val="24"/>
-          <w:szCs w:val="24"/>
-        </w:rPr>
-        <w:t>reciprocal</w:t>
+          <w:rFonts w:ascii="Times New Roman" w:hAnsi="Times New Roman" w:cs="Times New Roman"/>
+          <w:sz w:val="24"/>
+          <w:szCs w:val="24"/>
+        </w:rPr>
+        <w:t>inverse quadratic</w:t>
       </w:r>
       <w:r>
         <w:rPr>
@@ -10433,16 +10744,51 @@
           <w:sz w:val="24"/>
           <w:szCs w:val="24"/>
         </w:rPr>
-        <w:t xml:space="preserve">tion can preserve wide regions. As we can see from the segmented images, the exponential function can segment </w:t>
-      </w:r>
-      <w:r>
-        <w:rPr>
-          <w:rFonts w:ascii="Times" w:eastAsia="Times New Roman" w:hAnsi="Times" w:cs="Times New Roman"/>
-          <w:color w:val="000000"/>
-          <w:sz w:val="24"/>
-          <w:szCs w:val="24"/>
-        </w:rPr>
-        <w:t>the spokes of the wheel better than the reciprocal function. And there are more peaks in the histogram when using exponential function. This observation can also verify the property of these two functions.</w:t>
+        <w:t>tion can preserve wide regions. As we can see from the segmented images</w:t>
+      </w:r>
+      <w:r>
+        <w:rPr>
+          <w:rFonts w:ascii="Times" w:eastAsia="Times New Roman" w:hAnsi="Times" w:cs="Times New Roman"/>
+          <w:color w:val="000000"/>
+          <w:sz w:val="24"/>
+          <w:szCs w:val="24"/>
+        </w:rPr>
+        <w:t xml:space="preserve"> in figure 3 to 6</w:t>
+      </w:r>
+      <w:r>
+        <w:rPr>
+          <w:rFonts w:ascii="Times" w:eastAsia="Times New Roman" w:hAnsi="Times" w:cs="Times New Roman"/>
+          <w:color w:val="000000"/>
+          <w:sz w:val="24"/>
+          <w:szCs w:val="24"/>
+        </w:rPr>
+        <w:t xml:space="preserve">, the exponential function can segment </w:t>
+      </w:r>
+      <w:r>
+        <w:rPr>
+          <w:rFonts w:ascii="Times" w:eastAsia="Times New Roman" w:hAnsi="Times" w:cs="Times New Roman"/>
+          <w:color w:val="000000"/>
+          <w:sz w:val="24"/>
+          <w:szCs w:val="24"/>
+        </w:rPr>
+        <w:t xml:space="preserve">the spokes of the wheel better than the </w:t>
+      </w:r>
+      <w:r>
+        <w:rPr>
+          <w:rFonts w:ascii="Times New Roman" w:hAnsi="Times New Roman" w:cs="Times New Roman"/>
+          <w:sz w:val="24"/>
+          <w:szCs w:val="24"/>
+        </w:rPr>
+        <w:t>inverse quadratic</w:t>
+      </w:r>
+      <w:r>
+        <w:rPr>
+          <w:rFonts w:ascii="Times" w:eastAsia="Times New Roman" w:hAnsi="Times" w:cs="Times New Roman"/>
+          <w:color w:val="000000"/>
+          <w:sz w:val="24"/>
+          <w:szCs w:val="24"/>
+        </w:rPr>
+        <w:t xml:space="preserve"> function. And there are more peaks in the histogram when using exponential function. This observation can also verify the property of these two functions.</w:t>
       </w:r>
     </w:p>
     <w:p>
@@ -10465,6 +10811,7 @@
           <w:sz w:val="24"/>
           <w:szCs w:val="24"/>
         </w:rPr>
+        <w:lastRenderedPageBreak/>
         <w:t>W</w:t>
       </w:r>
       <w:r>
@@ -10474,7 +10821,25 @@
           <w:sz w:val="24"/>
           <w:szCs w:val="24"/>
         </w:rPr>
-        <w:t xml:space="preserve">e also tried different value of k in this part. With </w:t>
+        <w:t xml:space="preserve">e also tried different value of k in this part. </w:t>
+      </w:r>
+      <w:r>
+        <w:rPr>
+          <w:rFonts w:ascii="Times" w:eastAsia="Times New Roman" w:hAnsi="Times" w:cs="Times New Roman"/>
+          <w:color w:val="000000"/>
+          <w:sz w:val="24"/>
+          <w:szCs w:val="24"/>
+        </w:rPr>
+        <w:t>In figure 3, w</w:t>
+      </w:r>
+      <w:r>
+        <w:rPr>
+          <w:rFonts w:ascii="Times" w:eastAsia="Times New Roman" w:hAnsi="Times" w:cs="Times New Roman"/>
+          <w:color w:val="000000"/>
+          <w:sz w:val="24"/>
+          <w:szCs w:val="24"/>
+        </w:rPr>
+        <w:t xml:space="preserve">ith </w:t>
       </w:r>
       <m:oMath>
         <m:r>
@@ -10494,17 +10859,43 @@
           <w:sz w:val="24"/>
           <w:szCs w:val="24"/>
         </w:rPr>
-        <w:t xml:space="preserve"> the image will get blurred after iterations, and a lot of details are lost finally. But it can remove the noise more quickly. With a </w:t>
-      </w:r>
-      <w:r>
-        <w:rPr>
-          <w:rFonts w:ascii="Times" w:eastAsia="Times New Roman" w:hAnsi="Times" w:cs="Times New Roman"/>
-          <w:color w:val="000000"/>
-          <w:sz w:val="24"/>
-          <w:szCs w:val="24"/>
-        </w:rPr>
-        <w:lastRenderedPageBreak/>
-        <w:t xml:space="preserve">lower value of </w:t>
+        <w:t xml:space="preserve"> the image will get blurred after iterations, and a lot of details are lost finally</w:t>
+      </w:r>
+      <w:r>
+        <w:rPr>
+          <w:rFonts w:ascii="Times" w:eastAsia="Times New Roman" w:hAnsi="Times" w:cs="Times New Roman"/>
+          <w:color w:val="000000"/>
+          <w:sz w:val="24"/>
+          <w:szCs w:val="24"/>
+        </w:rPr>
+        <w:t>, so the segmented result is not very ideal</w:t>
+      </w:r>
+      <w:r>
+        <w:rPr>
+          <w:rFonts w:ascii="Times" w:eastAsia="Times New Roman" w:hAnsi="Times" w:cs="Times New Roman"/>
+          <w:color w:val="000000"/>
+          <w:sz w:val="24"/>
+          <w:szCs w:val="24"/>
+        </w:rPr>
+        <w:t xml:space="preserve">. But it can remove the noise more quickly. </w:t>
+      </w:r>
+      <w:r>
+        <w:rPr>
+          <w:rFonts w:ascii="Times" w:eastAsia="Times New Roman" w:hAnsi="Times" w:cs="Times New Roman"/>
+          <w:color w:val="000000"/>
+          <w:sz w:val="24"/>
+          <w:szCs w:val="24"/>
+        </w:rPr>
+        <w:t>In figure 6, w</w:t>
+      </w:r>
+      <w:r>
+        <w:rPr>
+          <w:rFonts w:ascii="Times" w:eastAsia="Times New Roman" w:hAnsi="Times" w:cs="Times New Roman"/>
+          <w:color w:val="000000"/>
+          <w:sz w:val="24"/>
+          <w:szCs w:val="24"/>
+        </w:rPr>
+        <w:t xml:space="preserve">ith a lower value of </w:t>
       </w:r>
       <m:oMath>
         <m:r>
@@ -10638,28 +11029,141 @@
     </w:p>
     <w:p>
       <w:pPr>
-        <w:shd w:val="clear" w:color="auto" w:fill="FFFFFF"/>
-        <w:spacing w:before="100" w:beforeAutospacing="1" w:after="100" w:afterAutospacing="1" w:line="240" w:lineRule="auto"/>
-        <w:jc w:val="center"/>
-        <w:rPr>
-          <w:rFonts w:ascii="Times" w:eastAsia="Times New Roman" w:hAnsi="Times" w:cs="Times New Roman"/>
-          <w:b/>
-          <w:bCs/>
-          <w:color w:val="000000"/>
-          <w:sz w:val="18"/>
-          <w:szCs w:val="18"/>
-        </w:rPr>
-      </w:pPr>
-      <w:r>
-        <w:rPr>
-          <w:rFonts w:ascii="Times" w:eastAsia="Times New Roman" w:hAnsi="Times" w:cs="Times New Roman"/>
-          <w:b/>
-          <w:bCs/>
-          <w:color w:val="000000"/>
-          <w:sz w:val="18"/>
-          <w:szCs w:val="18"/>
-        </w:rPr>
-        <w:t>k=50, g() = exp.</w:t>
+        <w:pStyle w:val="a3"/>
+        <w:rPr>
+          <w:rFonts w:hint="eastAsia"/>
+        </w:rPr>
+      </w:pPr>
+      <w:r>
+        <w:t xml:space="preserve">Figure </w:t>
+      </w:r>
+      <w:r>
+        <w:t>7</w:t>
+      </w:r>
+      <w:r>
+        <w:t xml:space="preserve"> The </w:t>
+      </w:r>
+      <w:r>
+        <w:t>output</w:t>
+      </w:r>
+      <w:r>
+        <w:t xml:space="preserve"> images</w:t>
+      </w:r>
+      <w:r>
+        <w:t xml:space="preserve"> after 0</w:t>
+      </w:r>
+      <w:r>
+        <w:rPr>
+          <w:vertAlign w:val="superscript"/>
+        </w:rPr>
+        <w:t>th</w:t>
+      </w:r>
+      <w:r>
+        <w:t>, 20</w:t>
+      </w:r>
+      <w:r>
+        <w:rPr>
+          <w:vertAlign w:val="superscript"/>
+        </w:rPr>
+        <w:t>th</w:t>
+      </w:r>
+      <w:r>
+        <w:t>, 50</w:t>
+      </w:r>
+      <w:r>
+        <w:rPr>
+          <w:vertAlign w:val="superscript"/>
+        </w:rPr>
+        <w:t>th</w:t>
+      </w:r>
+      <w:r>
+        <w:t>, 100</w:t>
+      </w:r>
+      <w:r>
+        <w:rPr>
+          <w:vertAlign w:val="superscript"/>
+        </w:rPr>
+        <w:t>th</w:t>
+      </w:r>
+      <w:r>
+        <w:t xml:space="preserve"> iteration in </w:t>
+      </w:r>
+      <w:r>
+        <w:t>Anisotropic Diffusion for Image Filter</w:t>
+      </w:r>
+      <w:r>
+        <w:t xml:space="preserve"> with the parameter </w:t>
+      </w:r>
+      <m:oMath>
+        <m:r>
+          <m:rPr>
+            <m:sty m:val="bi"/>
+          </m:rPr>
+          <w:rPr>
+            <w:rFonts w:ascii="Cambria Math" w:hAnsi="Cambria Math"/>
+          </w:rPr>
+          <m:t>k=</m:t>
+        </m:r>
+        <m:r>
+          <m:rPr>
+            <m:sty m:val="bi"/>
+          </m:rPr>
+          <w:rPr>
+            <w:rFonts w:ascii="Cambria Math" w:hAnsi="Cambria Math"/>
+          </w:rPr>
+          <m:t>50</m:t>
+        </m:r>
+        <m:r>
+          <m:rPr>
+            <m:sty m:val="bi"/>
+          </m:rPr>
+          <w:rPr>
+            <w:rFonts w:ascii="Cambria Math" w:hAnsi="Cambria Math"/>
+          </w:rPr>
+          <m:t>, g</m:t>
+        </m:r>
+        <m:d>
+          <m:dPr>
+            <m:ctrlPr>
+              <w:rPr>
+                <w:rFonts w:ascii="Cambria Math" w:hAnsi="Cambria Math"/>
+                <w:i/>
+              </w:rPr>
+            </m:ctrlPr>
+          </m:dPr>
+          <m:e>
+            <m:r>
+              <m:rPr>
+                <m:sty m:val="bi"/>
+              </m:rPr>
+              <w:rPr>
+                <w:rFonts w:ascii="Cambria Math" w:hAnsi="Cambria Math"/>
+              </w:rPr>
+              <m:t>∙</m:t>
+            </m:r>
+          </m:e>
+        </m:d>
+        <m:r>
+          <m:rPr>
+            <m:sty m:val="bi"/>
+          </m:rPr>
+          <w:rPr>
+            <w:rFonts w:ascii="Cambria Math" w:hAnsi="Cambria Math"/>
+          </w:rPr>
+          <m:t>=</m:t>
+        </m:r>
+        <m:r>
+          <m:rPr>
+            <m:sty m:val="bi"/>
+          </m:rPr>
+          <w:rPr>
+            <w:rFonts w:ascii="Cambria Math" w:hAnsi="Cambria Math"/>
+          </w:rPr>
+          <m:t>exp</m:t>
+        </m:r>
+      </m:oMath>
+      <w:r>
+        <w:t>.</w:t>
       </w:r>
     </w:p>
     <w:p>
@@ -10737,49 +11241,137 @@
     </w:p>
     <w:p>
       <w:pPr>
-        <w:shd w:val="clear" w:color="auto" w:fill="FFFFFF"/>
-        <w:spacing w:before="100" w:beforeAutospacing="1" w:after="100" w:afterAutospacing="1" w:line="240" w:lineRule="auto"/>
-        <w:jc w:val="center"/>
-        <w:rPr>
-          <w:rFonts w:ascii="Times" w:eastAsia="Times New Roman" w:hAnsi="Times" w:cs="Times New Roman"/>
-          <w:b/>
-          <w:bCs/>
-          <w:color w:val="000000"/>
-          <w:sz w:val="18"/>
-          <w:szCs w:val="18"/>
-        </w:rPr>
-      </w:pPr>
-      <w:r>
-        <w:rPr>
-          <w:rFonts w:ascii="Times" w:eastAsia="Times New Roman" w:hAnsi="Times" w:cs="Times New Roman"/>
-          <w:b/>
-          <w:bCs/>
-          <w:color w:val="000000"/>
-          <w:sz w:val="18"/>
-          <w:szCs w:val="18"/>
-        </w:rPr>
-        <w:t xml:space="preserve">k=50, g() = </w:t>
-      </w:r>
-      <w:r>
-        <w:rPr>
-          <w:rFonts w:ascii="Times" w:eastAsia="Times New Roman" w:hAnsi="Times" w:cs="Times New Roman"/>
-          <w:b/>
-          <w:bCs/>
-          <w:color w:val="000000"/>
-          <w:sz w:val="18"/>
-          <w:szCs w:val="18"/>
-        </w:rPr>
-        <w:t>rev</w:t>
-      </w:r>
-      <w:r>
-        <w:rPr>
-          <w:rFonts w:ascii="Times" w:eastAsia="Times New Roman" w:hAnsi="Times" w:cs="Times New Roman"/>
-          <w:b/>
-          <w:bCs/>
-          <w:color w:val="000000"/>
-          <w:sz w:val="18"/>
-          <w:szCs w:val="18"/>
-        </w:rPr>
+        <w:pStyle w:val="a3"/>
+        <w:rPr>
+          <w:rFonts w:hint="eastAsia"/>
+        </w:rPr>
+      </w:pPr>
+      <w:r>
+        <w:t xml:space="preserve">Figure </w:t>
+      </w:r>
+      <w:r>
+        <w:t>8</w:t>
+      </w:r>
+      <w:r>
+        <w:t xml:space="preserve"> The output</w:t>
+      </w:r>
+      <w:r>
+        <w:t xml:space="preserve"> images</w:t>
+      </w:r>
+      <w:r>
+        <w:t xml:space="preserve"> after 0</w:t>
+      </w:r>
+      <w:r>
+        <w:rPr>
+          <w:vertAlign w:val="superscript"/>
+        </w:rPr>
+        <w:t>th</w:t>
+      </w:r>
+      <w:r>
+        <w:t>, 20</w:t>
+      </w:r>
+      <w:r>
+        <w:rPr>
+          <w:vertAlign w:val="superscript"/>
+        </w:rPr>
+        <w:t>th</w:t>
+      </w:r>
+      <w:r>
+        <w:t>, 50</w:t>
+      </w:r>
+      <w:r>
+        <w:rPr>
+          <w:vertAlign w:val="superscript"/>
+        </w:rPr>
+        <w:t>th</w:t>
+      </w:r>
+      <w:r>
+        <w:t>, 100</w:t>
+      </w:r>
+      <w:r>
+        <w:rPr>
+          <w:vertAlign w:val="superscript"/>
+        </w:rPr>
+        <w:t>th</w:t>
+      </w:r>
+      <w:r>
+        <w:t xml:space="preserve"> iteration in </w:t>
+      </w:r>
+      <w:r>
+        <w:t>Anisotropic Diffusion for Image Filter</w:t>
+      </w:r>
+      <w:r>
+        <w:t xml:space="preserve"> with the parameter </w:t>
+      </w:r>
+      <m:oMath>
+        <m:r>
+          <m:rPr>
+            <m:sty m:val="bi"/>
+          </m:rPr>
+          <w:rPr>
+            <w:rFonts w:ascii="Cambria Math" w:hAnsi="Cambria Math"/>
+          </w:rPr>
+          <m:t>k=</m:t>
+        </m:r>
+        <m:r>
+          <m:rPr>
+            <m:sty m:val="bi"/>
+          </m:rPr>
+          <w:rPr>
+            <w:rFonts w:ascii="Cambria Math" w:hAnsi="Cambria Math"/>
+          </w:rPr>
+          <m:t>50</m:t>
+        </m:r>
+        <m:r>
+          <m:rPr>
+            <m:sty m:val="bi"/>
+          </m:rPr>
+          <w:rPr>
+            <w:rFonts w:ascii="Cambria Math" w:hAnsi="Cambria Math"/>
+          </w:rPr>
+          <m:t>, g</m:t>
+        </m:r>
+        <m:d>
+          <m:dPr>
+            <m:ctrlPr>
+              <w:rPr>
+                <w:rFonts w:ascii="Cambria Math" w:hAnsi="Cambria Math"/>
+                <w:i/>
+              </w:rPr>
+            </m:ctrlPr>
+          </m:dPr>
+          <m:e>
+            <m:r>
+              <m:rPr>
+                <m:sty m:val="bi"/>
+              </m:rPr>
+              <w:rPr>
+                <w:rFonts w:ascii="Cambria Math" w:hAnsi="Cambria Math"/>
+              </w:rPr>
+              <m:t>∙</m:t>
+            </m:r>
+          </m:e>
+        </m:d>
+        <m:r>
+          <m:rPr>
+            <m:sty m:val="bi"/>
+          </m:rPr>
+          <w:rPr>
+            <w:rFonts w:ascii="Cambria Math" w:hAnsi="Cambria Math"/>
+          </w:rPr>
+          <m:t>=</m:t>
+        </m:r>
+        <m:r>
+          <m:rPr>
+            <m:sty m:val="bi"/>
+          </m:rPr>
+          <w:rPr>
+            <w:rFonts w:ascii="Cambria Math" w:hAnsi="Cambria Math"/>
+          </w:rPr>
+          <m:t>inverse quadratic</m:t>
+        </m:r>
+      </m:oMath>
+      <w:r>
         <w:t>.</w:t>
       </w:r>
     </w:p>
@@ -10856,50 +11448,138 @@
     </w:p>
     <w:p>
       <w:pPr>
-        <w:shd w:val="clear" w:color="auto" w:fill="FFFFFF"/>
-        <w:spacing w:before="100" w:beforeAutospacing="1" w:after="100" w:afterAutospacing="1" w:line="240" w:lineRule="auto"/>
-        <w:jc w:val="center"/>
-        <w:rPr>
-          <w:rFonts w:ascii="Times" w:eastAsia="Times New Roman" w:hAnsi="Times" w:cs="Times New Roman"/>
-          <w:b/>
-          <w:bCs/>
-          <w:color w:val="000000"/>
-          <w:sz w:val="18"/>
-          <w:szCs w:val="18"/>
-        </w:rPr>
-      </w:pPr>
-      <w:r>
-        <w:rPr>
-          <w:rFonts w:ascii="Times" w:eastAsia="Times New Roman" w:hAnsi="Times" w:cs="Times New Roman"/>
-          <w:b/>
-          <w:bCs/>
-          <w:color w:val="000000"/>
-          <w:sz w:val="18"/>
-          <w:szCs w:val="18"/>
-        </w:rPr>
-        <w:t>k=</w:t>
-      </w:r>
-      <w:r>
-        <w:rPr>
-          <w:rFonts w:ascii="Times" w:eastAsia="Times New Roman" w:hAnsi="Times" w:cs="Times New Roman"/>
-          <w:b/>
-          <w:bCs/>
-          <w:color w:val="000000"/>
-          <w:sz w:val="18"/>
-          <w:szCs w:val="18"/>
-        </w:rPr>
-        <w:t>25</w:t>
-      </w:r>
-      <w:r>
-        <w:rPr>
-          <w:rFonts w:ascii="Times" w:eastAsia="Times New Roman" w:hAnsi="Times" w:cs="Times New Roman"/>
-          <w:b/>
-          <w:bCs/>
-          <w:color w:val="000000"/>
-          <w:sz w:val="18"/>
-          <w:szCs w:val="18"/>
-        </w:rPr>
-        <w:t>, g() = exp.</w:t>
+        <w:pStyle w:val="a3"/>
+        <w:rPr>
+          <w:rFonts w:hint="eastAsia"/>
+        </w:rPr>
+      </w:pPr>
+      <w:r>
+        <w:t xml:space="preserve">Figure </w:t>
+      </w:r>
+      <w:r>
+        <w:t xml:space="preserve">9 </w:t>
+      </w:r>
+      <w:r>
+        <w:t>The output</w:t>
+      </w:r>
+      <w:r>
+        <w:t xml:space="preserve"> images</w:t>
+      </w:r>
+      <w:r>
+        <w:t xml:space="preserve"> after 0</w:t>
+      </w:r>
+      <w:r>
+        <w:rPr>
+          <w:vertAlign w:val="superscript"/>
+        </w:rPr>
+        <w:t>th</w:t>
+      </w:r>
+      <w:r>
+        <w:t>, 20</w:t>
+      </w:r>
+      <w:r>
+        <w:rPr>
+          <w:vertAlign w:val="superscript"/>
+        </w:rPr>
+        <w:t>th</w:t>
+      </w:r>
+      <w:r>
+        <w:t>, 50</w:t>
+      </w:r>
+      <w:r>
+        <w:rPr>
+          <w:vertAlign w:val="superscript"/>
+        </w:rPr>
+        <w:t>th</w:t>
+      </w:r>
+      <w:r>
+        <w:t>, 100</w:t>
+      </w:r>
+      <w:r>
+        <w:rPr>
+          <w:vertAlign w:val="superscript"/>
+        </w:rPr>
+        <w:t>th</w:t>
+      </w:r>
+      <w:r>
+        <w:t xml:space="preserve"> iteration in </w:t>
+      </w:r>
+      <w:r>
+        <w:t>Anisotropic Diffusion for Image Filter</w:t>
+      </w:r>
+      <w:r>
+        <w:t xml:space="preserve"> with the parameter </w:t>
+      </w:r>
+      <m:oMath>
+        <m:r>
+          <m:rPr>
+            <m:sty m:val="bi"/>
+          </m:rPr>
+          <w:rPr>
+            <w:rFonts w:ascii="Cambria Math" w:hAnsi="Cambria Math"/>
+          </w:rPr>
+          <m:t>k=</m:t>
+        </m:r>
+        <m:r>
+          <m:rPr>
+            <m:sty m:val="bi"/>
+          </m:rPr>
+          <w:rPr>
+            <w:rFonts w:ascii="Cambria Math" w:hAnsi="Cambria Math"/>
+          </w:rPr>
+          <m:t>25</m:t>
+        </m:r>
+        <m:r>
+          <m:rPr>
+            <m:sty m:val="bi"/>
+          </m:rPr>
+          <w:rPr>
+            <w:rFonts w:ascii="Cambria Math" w:hAnsi="Cambria Math"/>
+          </w:rPr>
+          <m:t>, g</m:t>
+        </m:r>
+        <m:d>
+          <m:dPr>
+            <m:ctrlPr>
+              <w:rPr>
+                <w:rFonts w:ascii="Cambria Math" w:hAnsi="Cambria Math"/>
+                <w:i/>
+              </w:rPr>
+            </m:ctrlPr>
+          </m:dPr>
+          <m:e>
+            <m:r>
+              <m:rPr>
+                <m:sty m:val="bi"/>
+              </m:rPr>
+              <w:rPr>
+                <w:rFonts w:ascii="Cambria Math" w:hAnsi="Cambria Math"/>
+              </w:rPr>
+              <m:t>∙</m:t>
+            </m:r>
+          </m:e>
+        </m:d>
+        <m:r>
+          <m:rPr>
+            <m:sty m:val="bi"/>
+          </m:rPr>
+          <w:rPr>
+            <w:rFonts w:ascii="Cambria Math" w:hAnsi="Cambria Math"/>
+          </w:rPr>
+          <m:t>=</m:t>
+        </m:r>
+        <m:r>
+          <m:rPr>
+            <m:sty m:val="bi"/>
+          </m:rPr>
+          <w:rPr>
+            <w:rFonts w:ascii="Cambria Math" w:hAnsi="Cambria Math"/>
+          </w:rPr>
+          <m:t>exp</m:t>
+        </m:r>
+      </m:oMath>
+      <w:r>
+        <w:t>.</w:t>
       </w:r>
     </w:p>
     <w:p>
@@ -10975,85 +11655,136 @@
     </w:p>
     <w:p>
       <w:pPr>
-        <w:shd w:val="clear" w:color="auto" w:fill="FFFFFF"/>
-        <w:spacing w:before="100" w:beforeAutospacing="1" w:after="100" w:afterAutospacing="1" w:line="240" w:lineRule="auto"/>
-        <w:jc w:val="center"/>
-        <w:rPr>
-          <w:rFonts w:ascii="Times" w:eastAsia="Times New Roman" w:hAnsi="Times" w:cs="Times New Roman"/>
-          <w:b/>
-          <w:bCs/>
-          <w:color w:val="000000"/>
-          <w:sz w:val="18"/>
-          <w:szCs w:val="18"/>
-        </w:rPr>
-      </w:pPr>
-      <w:r>
-        <w:rPr>
-          <w:rFonts w:ascii="Times" w:eastAsia="Times New Roman" w:hAnsi="Times" w:cs="Times New Roman"/>
-          <w:b/>
-          <w:bCs/>
-          <w:color w:val="000000"/>
-          <w:sz w:val="18"/>
-          <w:szCs w:val="18"/>
-        </w:rPr>
-        <w:t>k=</w:t>
-      </w:r>
-      <w:r>
-        <w:rPr>
-          <w:rFonts w:ascii="Times" w:eastAsia="Times New Roman" w:hAnsi="Times" w:cs="Times New Roman"/>
-          <w:b/>
-          <w:bCs/>
-          <w:color w:val="000000"/>
-          <w:sz w:val="18"/>
-          <w:szCs w:val="18"/>
-        </w:rPr>
-        <w:t>25</w:t>
-      </w:r>
-      <w:r>
-        <w:rPr>
-          <w:rFonts w:ascii="Times" w:eastAsia="Times New Roman" w:hAnsi="Times" w:cs="Times New Roman"/>
-          <w:b/>
-          <w:bCs/>
-          <w:color w:val="000000"/>
-          <w:sz w:val="18"/>
-          <w:szCs w:val="18"/>
-        </w:rPr>
-        <w:t xml:space="preserve">, g() = </w:t>
-      </w:r>
-      <w:r>
-        <w:rPr>
-          <w:rFonts w:ascii="Times" w:eastAsia="Times New Roman" w:hAnsi="Times" w:cs="Times New Roman"/>
-          <w:b/>
-          <w:bCs/>
-          <w:color w:val="000000"/>
-          <w:sz w:val="18"/>
-          <w:szCs w:val="18"/>
-        </w:rPr>
-        <w:t>rev</w:t>
-      </w:r>
-      <w:r>
-        <w:rPr>
-          <w:rFonts w:ascii="Times" w:eastAsia="Times New Roman" w:hAnsi="Times" w:cs="Times New Roman"/>
-          <w:b/>
-          <w:bCs/>
-          <w:color w:val="000000"/>
-          <w:sz w:val="18"/>
-          <w:szCs w:val="18"/>
-        </w:rPr>
+        <w:pStyle w:val="a3"/>
+      </w:pPr>
+      <w:r>
+        <w:t xml:space="preserve">Figure </w:t>
+      </w:r>
+      <w:r>
+        <w:t>10</w:t>
+      </w:r>
+      <w:r>
+        <w:t xml:space="preserve"> The output</w:t>
+      </w:r>
+      <w:r>
+        <w:t xml:space="preserve"> images</w:t>
+      </w:r>
+      <w:r>
+        <w:t xml:space="preserve"> after 0</w:t>
+      </w:r>
+      <w:r>
+        <w:rPr>
+          <w:vertAlign w:val="superscript"/>
+        </w:rPr>
+        <w:t>th</w:t>
+      </w:r>
+      <w:r>
+        <w:t>, 20</w:t>
+      </w:r>
+      <w:r>
+        <w:rPr>
+          <w:vertAlign w:val="superscript"/>
+        </w:rPr>
+        <w:t>th</w:t>
+      </w:r>
+      <w:r>
+        <w:t>, 50</w:t>
+      </w:r>
+      <w:r>
+        <w:rPr>
+          <w:vertAlign w:val="superscript"/>
+        </w:rPr>
+        <w:t>th</w:t>
+      </w:r>
+      <w:r>
+        <w:t>, 100</w:t>
+      </w:r>
+      <w:r>
+        <w:rPr>
+          <w:vertAlign w:val="superscript"/>
+        </w:rPr>
+        <w:t>th</w:t>
+      </w:r>
+      <w:r>
+        <w:t xml:space="preserve"> iteration in </w:t>
+      </w:r>
+      <w:r>
+        <w:t>Anisotropic Diffusion for Image Filter</w:t>
+      </w:r>
+      <w:r>
+        <w:t xml:space="preserve"> with the parameter </w:t>
+      </w:r>
+      <m:oMath>
+        <m:r>
+          <m:rPr>
+            <m:sty m:val="bi"/>
+          </m:rPr>
+          <w:rPr>
+            <w:rFonts w:ascii="Cambria Math" w:hAnsi="Cambria Math"/>
+          </w:rPr>
+          <m:t>k=</m:t>
+        </m:r>
+        <m:r>
+          <m:rPr>
+            <m:sty m:val="bi"/>
+          </m:rPr>
+          <w:rPr>
+            <w:rFonts w:ascii="Cambria Math" w:hAnsi="Cambria Math"/>
+          </w:rPr>
+          <m:t>25</m:t>
+        </m:r>
+        <m:r>
+          <m:rPr>
+            <m:sty m:val="bi"/>
+          </m:rPr>
+          <w:rPr>
+            <w:rFonts w:ascii="Cambria Math" w:hAnsi="Cambria Math"/>
+          </w:rPr>
+          <m:t>, g</m:t>
+        </m:r>
+        <m:d>
+          <m:dPr>
+            <m:ctrlPr>
+              <w:rPr>
+                <w:rFonts w:ascii="Cambria Math" w:hAnsi="Cambria Math"/>
+                <w:i/>
+              </w:rPr>
+            </m:ctrlPr>
+          </m:dPr>
+          <m:e>
+            <m:r>
+              <m:rPr>
+                <m:sty m:val="bi"/>
+              </m:rPr>
+              <w:rPr>
+                <w:rFonts w:ascii="Cambria Math" w:hAnsi="Cambria Math"/>
+              </w:rPr>
+              <m:t>∙</m:t>
+            </m:r>
+          </m:e>
+        </m:d>
+        <m:r>
+          <m:rPr>
+            <m:sty m:val="bi"/>
+          </m:rPr>
+          <w:rPr>
+            <w:rFonts w:ascii="Cambria Math" w:hAnsi="Cambria Math"/>
+          </w:rPr>
+          <m:t>=</m:t>
+        </m:r>
+        <m:r>
+          <m:rPr>
+            <m:sty m:val="bi"/>
+          </m:rPr>
+          <w:rPr>
+            <w:rFonts w:ascii="Cambria Math" w:hAnsi="Cambria Math"/>
+          </w:rPr>
+          <m:t>inverse quadratic</m:t>
+        </m:r>
+      </m:oMath>
+      <w:r>
         <w:t>.</w:t>
       </w:r>
-    </w:p>
-    <w:p>
-      <w:pPr>
-        <w:rPr>
-          <w:rFonts w:ascii="Times" w:eastAsia="Times New Roman" w:hAnsi="Times" w:cs="Times New Roman"/>
-          <w:b/>
-          <w:bCs/>
-          <w:color w:val="000000"/>
-          <w:sz w:val="18"/>
-          <w:szCs w:val="18"/>
-        </w:rPr>
-      </w:pPr>
     </w:p>
     <w:p>
       <w:pPr>
@@ -11169,7 +11900,25 @@
           <w:sz w:val="24"/>
           <w:szCs w:val="24"/>
         </w:rPr>
-        <w:t xml:space="preserve"> exponential can preserve the edges better, but the reciprocal can remove the noise in the wide region better.</w:t>
+        <w:t xml:space="preserve"> exponential can preserve the edges better, but the </w:t>
+      </w:r>
+      <w:r>
+        <w:rPr>
+          <w:rFonts w:ascii="Times" w:eastAsia="Times New Roman" w:hAnsi="Times" w:cs="Times New Roman"/>
+          <w:color w:val="000000"/>
+          <w:sz w:val="24"/>
+          <w:szCs w:val="24"/>
+        </w:rPr>
+        <w:t>inverse quadratic</w:t>
+      </w:r>
+      <w:r>
+        <w:rPr>
+          <w:rFonts w:ascii="Times" w:eastAsia="Times New Roman" w:hAnsi="Times" w:cs="Times New Roman"/>
+          <w:color w:val="000000"/>
+          <w:sz w:val="24"/>
+          <w:szCs w:val="24"/>
+        </w:rPr>
+        <w:t xml:space="preserve"> can remove the noise in the wide region better.</w:t>
       </w:r>
     </w:p>
     <w:p>

</xml_diff>